<commit_message>
Fixing images step 08
</commit_message>
<xml_diff>
--- a/ETAPA_08/ETAPA08.docx
+++ b/ETAPA_08/ETAPA08.docx
@@ -698,14 +698,12 @@
       </w:pPr>
       <w:r>
         <w:rPr>
-          <w:rFonts w:ascii="Calibri" w:eastAsia="Calibri" w:hAnsi="Calibri" w:cs="Calibri"/>
           <w:noProof/>
-          <w:sz w:val="22"/>
         </w:rPr>
         <w:drawing>
-          <wp:inline distT="0" distB="0" distL="0" distR="0" wp14:anchorId="155BE81D" wp14:editId="05B90B84">
-            <wp:extent cx="2354784" cy="2004234"/>
-            <wp:effectExtent l="0" t="0" r="7620" b="0"/>
+          <wp:inline distT="0" distB="0" distL="0" distR="0" wp14:anchorId="4337E779" wp14:editId="52B7E5E5">
+            <wp:extent cx="3352800" cy="2886075"/>
+            <wp:effectExtent l="0" t="0" r="0" b="9525"/>
             <wp:docPr id="1" name="Imagem 1"/>
             <wp:cNvGraphicFramePr>
               <a:graphicFrameLocks xmlns:a="http://schemas.openxmlformats.org/drawingml/2006/main" noChangeAspect="1"/>
@@ -714,17 +712,11 @@
               <a:graphicData uri="http://schemas.openxmlformats.org/drawingml/2006/picture">
                 <pic:pic xmlns:pic="http://schemas.openxmlformats.org/drawingml/2006/picture">
                   <pic:nvPicPr>
-                    <pic:cNvPr id="1" name="Imagem 1"/>
+                    <pic:cNvPr id="1" name=""/>
                     <pic:cNvPicPr/>
                   </pic:nvPicPr>
                   <pic:blipFill>
-                    <a:blip r:embed="rId5">
-                      <a:extLst>
-                        <a:ext uri="{28A0092B-C50C-407E-A947-70E740481C1C}">
-                          <a14:useLocalDpi xmlns:a14="http://schemas.microsoft.com/office/drawing/2010/main" val="0"/>
-                        </a:ext>
-                      </a:extLst>
-                    </a:blip>
+                    <a:blip r:embed="rId5"/>
                     <a:stretch>
                       <a:fillRect/>
                     </a:stretch>
@@ -732,7 +724,7 @@
                   <pic:spPr>
                     <a:xfrm>
                       <a:off x="0" y="0"/>
-                      <a:ext cx="2354784" cy="2004234"/>
+                      <a:ext cx="3352800" cy="2886075"/>
                     </a:xfrm>
                     <a:prstGeom prst="rect">
                       <a:avLst/>
@@ -753,7 +745,7 @@
         <mc:AlternateContent>
           <mc:Choice Requires="wpg">
             <w:drawing>
-              <wp:inline distT="0" distB="0" distL="0" distR="0" wp14:anchorId="41523407" wp14:editId="43E0818B">
+              <wp:inline distT="0" distB="0" distL="0" distR="0" wp14:anchorId="41523407" wp14:editId="0AFFA729">
                 <wp:extent cx="3856355" cy="3188741"/>
                 <wp:effectExtent l="0" t="0" r="0" b="0"/>
                 <wp:docPr id="81820" name="Group 81820"/>
@@ -920,7 +912,6 @@
         <w:rPr>
           <w:noProof/>
         </w:rPr>
-        <w:lastRenderedPageBreak/>
         <w:drawing>
           <wp:inline distT="0" distB="0" distL="0" distR="0" wp14:anchorId="442CAF6E" wp14:editId="0152EC1A">
             <wp:extent cx="4480560" cy="643128"/>
@@ -1225,7 +1216,11 @@
         <w:t>Observação:</w:t>
       </w:r>
       <w:r>
-        <w:t xml:space="preserve"> Essa não será a frequência de amostragem final para a modulação. Esta será determinada depois da aplicação do teorema de amostragem passa-faixa. A provisória serve apenas para se ter uma boa visualização de como é o sinal modulado e o seu espectro de amplitude. </w:t>
+        <w:t xml:space="preserve"> Essa não será a frequência de amostragem final para a modulação. Esta será determinada depois da aplicação do teorema de amostragem passa-faixa. A provisória </w:t>
+      </w:r>
+      <w:r>
+        <w:lastRenderedPageBreak/>
+        <w:t xml:space="preserve">serve apenas para se ter uma boa visualização de como é o sinal modulado e o seu espectro de amplitude. </w:t>
       </w:r>
     </w:p>
     <w:p>
@@ -1235,21 +1230,32 @@
         <w:jc w:val="right"/>
       </w:pPr>
       <w:r>
+        <w:t xml:space="preserve"> </w:t>
+      </w:r>
+    </w:p>
+    <w:p>
+      <w:pPr>
+        <w:spacing w:after="16" w:line="259" w:lineRule="auto"/>
+        <w:ind w:left="0" w:right="344" w:firstLine="0"/>
+        <w:jc w:val="center"/>
+      </w:pPr>
+      <w:r>
         <w:rPr>
           <w:noProof/>
         </w:rPr>
-        <w:lastRenderedPageBreak/>
         <w:drawing>
-          <wp:inline distT="0" distB="0" distL="0" distR="0" wp14:anchorId="30C0C3FE" wp14:editId="6E2BA982">
-            <wp:extent cx="4067175" cy="2543175"/>
-            <wp:effectExtent l="0" t="0" r="0" b="0"/>
-            <wp:docPr id="6978" name="Picture 6978"/>
-            <wp:cNvGraphicFramePr/>
+          <wp:inline distT="0" distB="0" distL="0" distR="0" wp14:anchorId="1B95A8FA" wp14:editId="57804E65">
+            <wp:extent cx="5153025" cy="3362325"/>
+            <wp:effectExtent l="0" t="0" r="9525" b="9525"/>
+            <wp:docPr id="5" name="Imagem 5"/>
+            <wp:cNvGraphicFramePr>
+              <a:graphicFrameLocks xmlns:a="http://schemas.openxmlformats.org/drawingml/2006/main" noChangeAspect="1"/>
+            </wp:cNvGraphicFramePr>
             <a:graphic xmlns:a="http://schemas.openxmlformats.org/drawingml/2006/main">
               <a:graphicData uri="http://schemas.openxmlformats.org/drawingml/2006/picture">
                 <pic:pic xmlns:pic="http://schemas.openxmlformats.org/drawingml/2006/picture">
                   <pic:nvPicPr>
-                    <pic:cNvPr id="6978" name="Picture 6978"/>
+                    <pic:cNvPr id="1" name=""/>
                     <pic:cNvPicPr/>
                   </pic:nvPicPr>
                   <pic:blipFill>
@@ -1261,55 +1267,7 @@
                   <pic:spPr>
                     <a:xfrm>
                       <a:off x="0" y="0"/>
-                      <a:ext cx="4067175" cy="2543175"/>
-                    </a:xfrm>
-                    <a:prstGeom prst="rect">
-                      <a:avLst/>
-                    </a:prstGeom>
-                  </pic:spPr>
-                </pic:pic>
-              </a:graphicData>
-            </a:graphic>
-          </wp:inline>
-        </w:drawing>
-      </w:r>
-      <w:r>
-        <w:t xml:space="preserve"> </w:t>
-      </w:r>
-    </w:p>
-    <w:p>
-      <w:pPr>
-        <w:spacing w:after="16" w:line="259" w:lineRule="auto"/>
-        <w:ind w:left="0" w:right="344" w:firstLine="0"/>
-        <w:jc w:val="center"/>
-      </w:pPr>
-      <w:r>
-        <w:rPr>
-          <w:noProof/>
-        </w:rPr>
-        <w:drawing>
-          <wp:inline distT="0" distB="0" distL="0" distR="0" wp14:anchorId="1C12CFF2" wp14:editId="18C04A2A">
-            <wp:extent cx="2667000" cy="390525"/>
-            <wp:effectExtent l="0" t="0" r="0" b="0"/>
-            <wp:docPr id="7079" name="Picture 7079"/>
-            <wp:cNvGraphicFramePr/>
-            <a:graphic xmlns:a="http://schemas.openxmlformats.org/drawingml/2006/main">
-              <a:graphicData uri="http://schemas.openxmlformats.org/drawingml/2006/picture">
-                <pic:pic xmlns:pic="http://schemas.openxmlformats.org/drawingml/2006/picture">
-                  <pic:nvPicPr>
-                    <pic:cNvPr id="7079" name="Picture 7079"/>
-                    <pic:cNvPicPr/>
-                  </pic:nvPicPr>
-                  <pic:blipFill>
-                    <a:blip r:embed="rId11"/>
-                    <a:stretch>
-                      <a:fillRect/>
-                    </a:stretch>
-                  </pic:blipFill>
-                  <pic:spPr>
-                    <a:xfrm>
-                      <a:off x="0" y="0"/>
-                      <a:ext cx="2667000" cy="390525"/>
+                      <a:ext cx="5153025" cy="3362325"/>
                     </a:xfrm>
                     <a:prstGeom prst="rect">
                       <a:avLst/>
@@ -1368,7 +1326,7 @@
                     <pic:cNvPicPr/>
                   </pic:nvPicPr>
                   <pic:blipFill>
-                    <a:blip r:embed="rId12"/>
+                    <a:blip r:embed="rId11"/>
                     <a:stretch>
                       <a:fillRect/>
                     </a:stretch>
@@ -1472,6 +1430,7 @@
         <w:rPr>
           <w:noProof/>
         </w:rPr>
+        <w:lastRenderedPageBreak/>
         <w:drawing>
           <wp:inline distT="0" distB="0" distL="0" distR="0" wp14:anchorId="09DD0588" wp14:editId="7F29DACA">
             <wp:extent cx="4220845" cy="3248025"/>
@@ -1486,7 +1445,7 @@
                     <pic:cNvPicPr/>
                   </pic:nvPicPr>
                   <pic:blipFill>
-                    <a:blip r:embed="rId13"/>
+                    <a:blip r:embed="rId12"/>
                     <a:stretch>
                       <a:fillRect/>
                     </a:stretch>
@@ -1617,6 +1576,7 @@
         <w:rPr>
           <w:noProof/>
         </w:rPr>
+        <w:lastRenderedPageBreak/>
         <w:drawing>
           <wp:inline distT="0" distB="0" distL="0" distR="0" wp14:anchorId="03BB73EB" wp14:editId="495AADA7">
             <wp:extent cx="3857117" cy="2918460"/>
@@ -1631,7 +1591,7 @@
                     <pic:cNvPicPr/>
                   </pic:nvPicPr>
                   <pic:blipFill>
-                    <a:blip r:embed="rId14"/>
+                    <a:blip r:embed="rId13"/>
                     <a:stretch>
                       <a:fillRect/>
                     </a:stretch>
@@ -1789,7 +1749,7 @@
                     <pic:cNvPicPr/>
                   </pic:nvPicPr>
                   <pic:blipFill>
-                    <a:blip r:embed="rId15"/>
+                    <a:blip r:embed="rId14"/>
                     <a:stretch>
                       <a:fillRect/>
                     </a:stretch>
@@ -1853,7 +1813,6 @@
         <w:rPr>
           <w:noProof/>
         </w:rPr>
-        <w:lastRenderedPageBreak/>
         <w:drawing>
           <wp:inline distT="0" distB="0" distL="0" distR="0" wp14:anchorId="290DB17C" wp14:editId="0D5EB333">
             <wp:extent cx="4018915" cy="3039491"/>
@@ -1868,7 +1827,7 @@
                     <pic:cNvPicPr/>
                   </pic:nvPicPr>
                   <pic:blipFill>
-                    <a:blip r:embed="rId16"/>
+                    <a:blip r:embed="rId15"/>
                     <a:stretch>
                       <a:fillRect/>
                     </a:stretch>
@@ -1924,6 +1883,7 @@
         <w:rPr>
           <w:rFonts w:ascii="Cambria Math" w:eastAsia="Cambria Math" w:hAnsi="Cambria Math" w:cs="Cambria Math"/>
         </w:rPr>
+        <w:lastRenderedPageBreak/>
         <w:t>3,1295 ∗ 10</w:t>
       </w:r>
       <w:r>
@@ -2020,7 +1980,7 @@
                     <pic:cNvPicPr/>
                   </pic:nvPicPr>
                   <pic:blipFill>
-                    <a:blip r:embed="rId17"/>
+                    <a:blip r:embed="rId16"/>
                     <a:stretch>
                       <a:fillRect/>
                     </a:stretch>
@@ -2096,6 +2056,53 @@
     </w:p>
     <w:p>
       <w:pPr>
+        <w:spacing w:after="58"/>
+        <w:ind w:left="-5" w:right="399"/>
+        <w:jc w:val="center"/>
+      </w:pPr>
+      <w:r>
+        <w:rPr>
+          <w:noProof/>
+        </w:rPr>
+        <w:drawing>
+          <wp:inline distT="0" distB="0" distL="0" distR="0" wp14:anchorId="6B46BA62" wp14:editId="13693BAA">
+            <wp:extent cx="5191125" cy="962025"/>
+            <wp:effectExtent l="0" t="0" r="9525" b="9525"/>
+            <wp:docPr id="7" name="Imagem 7"/>
+            <wp:cNvGraphicFramePr>
+              <a:graphicFrameLocks xmlns:a="http://schemas.openxmlformats.org/drawingml/2006/main" noChangeAspect="1"/>
+            </wp:cNvGraphicFramePr>
+            <a:graphic xmlns:a="http://schemas.openxmlformats.org/drawingml/2006/main">
+              <a:graphicData uri="http://schemas.openxmlformats.org/drawingml/2006/picture">
+                <pic:pic xmlns:pic="http://schemas.openxmlformats.org/drawingml/2006/picture">
+                  <pic:nvPicPr>
+                    <pic:cNvPr id="1" name=""/>
+                    <pic:cNvPicPr/>
+                  </pic:nvPicPr>
+                  <pic:blipFill>
+                    <a:blip r:embed="rId17"/>
+                    <a:stretch>
+                      <a:fillRect/>
+                    </a:stretch>
+                  </pic:blipFill>
+                  <pic:spPr>
+                    <a:xfrm>
+                      <a:off x="0" y="0"/>
+                      <a:ext cx="5191125" cy="962025"/>
+                    </a:xfrm>
+                    <a:prstGeom prst="rect">
+                      <a:avLst/>
+                    </a:prstGeom>
+                  </pic:spPr>
+                </pic:pic>
+              </a:graphicData>
+            </a:graphic>
+          </wp:inline>
+        </w:drawing>
+      </w:r>
+    </w:p>
+    <w:p>
+      <w:pPr>
         <w:spacing w:after="12" w:line="259" w:lineRule="auto"/>
         <w:ind w:left="0" w:right="1335" w:firstLine="0"/>
         <w:jc w:val="right"/>
@@ -2106,13 +2113,12 @@
           <w:noProof/>
           <w:sz w:val="22"/>
         </w:rPr>
-        <w:lastRenderedPageBreak/>
         <mc:AlternateContent>
           <mc:Choice Requires="wpg">
             <w:drawing>
-              <wp:inline distT="0" distB="0" distL="0" distR="0" wp14:anchorId="1D54E784" wp14:editId="5D427138">
-                <wp:extent cx="4156583" cy="4649089"/>
-                <wp:effectExtent l="0" t="0" r="0" b="0"/>
+              <wp:inline distT="0" distB="0" distL="0" distR="0" wp14:anchorId="1D54E784" wp14:editId="793551A1">
+                <wp:extent cx="4169156" cy="3338982"/>
+                <wp:effectExtent l="0" t="0" r="3175" b="0"/>
                 <wp:docPr id="79170" name="Group 79170"/>
                 <wp:cNvGraphicFramePr/>
                 <a:graphic xmlns:a="http://schemas.openxmlformats.org/drawingml/2006/main">
@@ -2122,9 +2128,9 @@
                       <wpg:grpSpPr>
                         <a:xfrm>
                           <a:off x="0" y="0"/>
-                          <a:ext cx="4156583" cy="4649089"/>
-                          <a:chOff x="0" y="0"/>
-                          <a:chExt cx="4156583" cy="4649089"/>
+                          <a:ext cx="4169156" cy="3338982"/>
+                          <a:chOff x="0" y="1310106"/>
+                          <a:chExt cx="4169156" cy="3338982"/>
                         </a:xfrm>
                       </wpg:grpSpPr>
                       <wps:wsp>
@@ -2162,32 +2168,11 @@
                       </wps:wsp>
                       <pic:pic xmlns:pic="http://schemas.openxmlformats.org/drawingml/2006/picture">
                         <pic:nvPicPr>
-                          <pic:cNvPr id="7295" name="Picture 7295"/>
+                          <pic:cNvPr id="7297" name="Picture 7297"/>
                           <pic:cNvPicPr/>
                         </pic:nvPicPr>
                         <pic:blipFill>
                           <a:blip r:embed="rId18"/>
-                          <a:stretch>
-                            <a:fillRect/>
-                          </a:stretch>
-                        </pic:blipFill>
-                        <pic:spPr>
-                          <a:xfrm>
-                            <a:off x="23876" y="0"/>
-                            <a:ext cx="4086225" cy="1447800"/>
-                          </a:xfrm>
-                          <a:prstGeom prst="rect">
-                            <a:avLst/>
-                          </a:prstGeom>
-                        </pic:spPr>
-                      </pic:pic>
-                      <pic:pic xmlns:pic="http://schemas.openxmlformats.org/drawingml/2006/picture">
-                        <pic:nvPicPr>
-                          <pic:cNvPr id="7297" name="Picture 7297"/>
-                          <pic:cNvPicPr/>
-                        </pic:nvPicPr>
-                        <pic:blipFill>
-                          <a:blip r:embed="rId19"/>
                           <a:stretch>
                             <a:fillRect/>
                           </a:stretch>
@@ -2210,7 +2195,7 @@
           </mc:Choice>
           <mc:Fallback>
             <w:pict>
-              <v:group w14:anchorId="1D54E784" id="Group 79170" o:spid="_x0000_s1029" style="width:327.3pt;height:366.05pt;mso-position-horizontal-relative:char;mso-position-vertical-relative:line" coordsize="41565,46490" o:gfxdata="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">
+              <v:group w14:anchorId="1D54E784" id="Group 79170" o:spid="_x0000_s1029" style="width:328.3pt;height:262.9pt;mso-position-horizontal-relative:char;mso-position-vertical-relative:line" coordorigin=",13101" coordsize="41691,33389" o:gfxdata="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">
                 <v:rect id="Rectangle 7242" o:spid="_x0000_s1030" style="position:absolute;left:41184;top:13101;width:507;height:2243;visibility:visible;mso-wrap-style:square;v-text-anchor:top" o:gfxdata="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" filled="f" stroked="f">
                   <v:textbox inset="0,0,0,0">
                     <w:txbxContent>
@@ -2227,11 +2212,8 @@
                     </w:txbxContent>
                   </v:textbox>
                 </v:rect>
-                <v:shape id="Picture 7295" o:spid="_x0000_s1031" type="#_x0000_t75" style="position:absolute;left:238;width:40863;height:14478;visibility:visible;mso-wrap-style:square" o:gfxdata="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">
-                  <v:imagedata r:id="rId20" o:title=""/>
-                </v:shape>
-                <v:shape id="Picture 7297" o:spid="_x0000_s1032" type="#_x0000_t75" style="position:absolute;top:15102;width:41426;height:31388;visibility:visible;mso-wrap-style:square" o:gfxdata="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">
-                  <v:imagedata r:id="rId21" o:title=""/>
+                <v:shape id="Picture 7297" o:spid="_x0000_s1031" type="#_x0000_t75" style="position:absolute;top:15102;width:41426;height:31388;visibility:visible;mso-wrap-style:square" o:gfxdata="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">
+                  <v:imagedata r:id="rId19" o:title=""/>
                 </v:shape>
                 <w10:anchorlock/>
               </v:group>
@@ -2287,7 +2269,11 @@
         <w:t>]</w:t>
       </w:r>
       <w:r>
-        <w:t xml:space="preserve">, frequências da portadora, e ocupa uma certa banda. Então para a escolha da frequência de amostragem, se usará o teorema de amostragem passa faixa, que permite uma escolha de frequência menor que a escolhida pelo teorema de </w:t>
+        <w:t xml:space="preserve">, frequências da portadora, e ocupa uma certa banda. Então para a escolha da frequência de amostragem, se usará o teorema de amostragem passa faixa, que permite uma escolha de frequência menor que a escolhida </w:t>
+      </w:r>
+      <w:r>
+        <w:lastRenderedPageBreak/>
+        <w:t xml:space="preserve">pelo teorema de </w:t>
       </w:r>
       <w:proofErr w:type="spellStart"/>
       <w:r>
@@ -2345,7 +2331,7 @@
                     <pic:cNvPicPr/>
                   </pic:nvPicPr>
                   <pic:blipFill>
-                    <a:blip r:embed="rId22"/>
+                    <a:blip r:embed="rId20"/>
                     <a:stretch>
                       <a:fillRect/>
                     </a:stretch>
@@ -2412,7 +2398,7 @@
                     <pic:cNvPicPr/>
                   </pic:nvPicPr>
                   <pic:blipFill>
-                    <a:blip r:embed="rId23"/>
+                    <a:blip r:embed="rId21"/>
                     <a:stretch>
                       <a:fillRect/>
                     </a:stretch>
@@ -2481,11 +2467,7 @@
         <w:t>𝑚𝑎𝑥</w:t>
       </w:r>
       <w:r>
-        <w:t xml:space="preserve"> foi determinado então como sendo a frequência em que se tem uma amplitude 100 vezes menor que 0,1, </w:t>
-      </w:r>
-      <w:r>
-        <w:lastRenderedPageBreak/>
-        <w:t xml:space="preserve">isto é, a frequência máxima onde se tem uma amplitude não desprezível. Esse valor é obtido dando um zoom mais aprofundado no espectro de magnitude: </w:t>
+        <w:t xml:space="preserve"> foi determinado então como sendo a frequência em que se tem uma amplitude 100 vezes menor que 0,1, isto é, a frequência máxima onde se tem uma amplitude não desprezível. Esse valor é obtido dando um zoom mais aprofundado no espectro de magnitude: </w:t>
       </w:r>
     </w:p>
     <w:p>
@@ -2518,7 +2500,7 @@
                     <pic:cNvPicPr/>
                   </pic:nvPicPr>
                   <pic:blipFill>
-                    <a:blip r:embed="rId24"/>
+                    <a:blip r:embed="rId22"/>
                     <a:stretch>
                       <a:fillRect/>
                     </a:stretch>
@@ -2588,7 +2570,7 @@
                     <pic:cNvPicPr/>
                   </pic:nvPicPr>
                   <pic:blipFill>
-                    <a:blip r:embed="rId25"/>
+                    <a:blip r:embed="rId23"/>
                     <a:stretch>
                       <a:fillRect/>
                     </a:stretch>
@@ -2762,6 +2744,7 @@
         <w:ind w:left="-5" w:right="399"/>
       </w:pPr>
       <w:r>
+        <w:lastRenderedPageBreak/>
         <w:t xml:space="preserve">Entretanto, é recomendável estipular um valor de banda ocupada igual a 20 vezes a banda que realmente o sinal modulado ocupa, a fim de acomodar com sucesso a transição do filtro e também para reduzir a distorção gerada no PWM. Logo, tem-se que k é: </w:t>
       </w:r>
     </w:p>
@@ -2799,7 +2782,7 @@
                     <pic:cNvPicPr/>
                   </pic:nvPicPr>
                   <pic:blipFill>
-                    <a:blip r:embed="rId26"/>
+                    <a:blip r:embed="rId24"/>
                     <a:stretch>
                       <a:fillRect/>
                     </a:stretch>
@@ -2892,7 +2875,7 @@
                     <pic:cNvPicPr/>
                   </pic:nvPicPr>
                   <pic:blipFill>
-                    <a:blip r:embed="rId27"/>
+                    <a:blip r:embed="rId25"/>
                     <a:stretch>
                       <a:fillRect/>
                     </a:stretch>
@@ -2944,11 +2927,7 @@
         <w:t>]</w:t>
       </w:r>
       <w:r>
-        <w:t xml:space="preserve"> que é um múltiplo tanto </w:t>
-      </w:r>
-      <w:r>
-        <w:lastRenderedPageBreak/>
-        <w:t>de 11</w:t>
+        <w:t xml:space="preserve"> que é um múltiplo tanto de 11</w:t>
       </w:r>
       <w:r>
         <w:t>[</w:t>
@@ -3149,21 +3128,24 @@
         <w:rPr>
           <w:noProof/>
         </w:rPr>
+        <w:lastRenderedPageBreak/>
         <w:drawing>
-          <wp:inline distT="0" distB="0" distL="0" distR="0" wp14:anchorId="21B0165F" wp14:editId="7B5705A9">
-            <wp:extent cx="3076575" cy="2943225"/>
+          <wp:inline distT="0" distB="0" distL="0" distR="0" wp14:anchorId="51F8F526" wp14:editId="56E1A212">
+            <wp:extent cx="3981450" cy="2876550"/>
             <wp:effectExtent l="0" t="0" r="0" b="0"/>
-            <wp:docPr id="7560" name="Picture 7560"/>
-            <wp:cNvGraphicFramePr/>
+            <wp:docPr id="8" name="Imagem 8"/>
+            <wp:cNvGraphicFramePr>
+              <a:graphicFrameLocks xmlns:a="http://schemas.openxmlformats.org/drawingml/2006/main" noChangeAspect="1"/>
+            </wp:cNvGraphicFramePr>
             <a:graphic xmlns:a="http://schemas.openxmlformats.org/drawingml/2006/main">
               <a:graphicData uri="http://schemas.openxmlformats.org/drawingml/2006/picture">
                 <pic:pic xmlns:pic="http://schemas.openxmlformats.org/drawingml/2006/picture">
                   <pic:nvPicPr>
-                    <pic:cNvPr id="7560" name="Picture 7560"/>
+                    <pic:cNvPr id="1" name=""/>
                     <pic:cNvPicPr/>
                   </pic:nvPicPr>
                   <pic:blipFill>
-                    <a:blip r:embed="rId28"/>
+                    <a:blip r:embed="rId26"/>
                     <a:stretch>
                       <a:fillRect/>
                     </a:stretch>
@@ -3171,7 +3153,7 @@
                   <pic:spPr>
                     <a:xfrm>
                       <a:off x="0" y="0"/>
-                      <a:ext cx="3076575" cy="2943225"/>
+                      <a:ext cx="3981450" cy="2876550"/>
                     </a:xfrm>
                     <a:prstGeom prst="rect">
                       <a:avLst/>
@@ -3192,11 +3174,7 @@
         <w:ind w:left="-5" w:right="399"/>
       </w:pPr>
       <w:r>
-        <w:t xml:space="preserve">Diferente do sinal BASK da etapa 4, o sinal BFSK não tem valores entra 0 e 1, mas sim entre -1 e 1, logo é necessário dar um offset no sinal modulado. Além disso, com o novo sinal modulado BFSK m já determinado é necessário normalizá-lo, isto é, como foram </w:t>
-      </w:r>
-      <w:r>
-        <w:lastRenderedPageBreak/>
-        <w:t xml:space="preserve">usados 8 bits de quantização para determinar o vetor de amostras de PCM, o maior valor que uma amostra pode assumir é de 255. Como no sinal modulado BFSK o valor máximo assumido pelo cosseno é de 2, devido ao offset aplicado no sinal, será necessário multiplica-lo por 255/2. Por fim, para não obter valores quebrados será necessário arredondá-los também através do comando </w:t>
+        <w:t xml:space="preserve">Diferente do sinal BASK da etapa 4, o sinal BFSK não tem valores entra 0 e 1, mas sim entre -1 e 1, logo é necessário dar um offset no sinal modulado. Além disso, com o novo sinal modulado BFSK m já determinado é necessário normalizá-lo, isto é, como foram usados 8 bits de quantização para determinar o vetor de amostras de PCM, o maior valor que uma amostra pode assumir é de 255. Como no sinal modulado BFSK o valor máximo assumido pelo cosseno é de 2, devido ao offset aplicado no sinal, será necessário multiplica-lo por 255/2. Por fim, para não obter valores quebrados será necessário arredondá-los também através do comando </w:t>
       </w:r>
       <w:proofErr w:type="gramStart"/>
       <w:r>
@@ -3218,20 +3196,22 @@
           <w:noProof/>
         </w:rPr>
         <w:drawing>
-          <wp:inline distT="0" distB="0" distL="0" distR="0" wp14:anchorId="54812BB7" wp14:editId="7A76E71D">
-            <wp:extent cx="1743075" cy="1152525"/>
-            <wp:effectExtent l="0" t="0" r="0" b="0"/>
-            <wp:docPr id="7631" name="Picture 7631"/>
-            <wp:cNvGraphicFramePr/>
+          <wp:inline distT="0" distB="0" distL="0" distR="0" wp14:anchorId="4E258994" wp14:editId="111BC8C9">
+            <wp:extent cx="1962150" cy="733425"/>
+            <wp:effectExtent l="0" t="0" r="0" b="9525"/>
+            <wp:docPr id="9" name="Imagem 9"/>
+            <wp:cNvGraphicFramePr>
+              <a:graphicFrameLocks xmlns:a="http://schemas.openxmlformats.org/drawingml/2006/main" noChangeAspect="1"/>
+            </wp:cNvGraphicFramePr>
             <a:graphic xmlns:a="http://schemas.openxmlformats.org/drawingml/2006/main">
               <a:graphicData uri="http://schemas.openxmlformats.org/drawingml/2006/picture">
                 <pic:pic xmlns:pic="http://schemas.openxmlformats.org/drawingml/2006/picture">
                   <pic:nvPicPr>
-                    <pic:cNvPr id="7631" name="Picture 7631"/>
+                    <pic:cNvPr id="1" name=""/>
                     <pic:cNvPicPr/>
                   </pic:nvPicPr>
                   <pic:blipFill>
-                    <a:blip r:embed="rId29"/>
+                    <a:blip r:embed="rId27"/>
                     <a:stretch>
                       <a:fillRect/>
                     </a:stretch>
@@ -3239,7 +3219,7 @@
                   <pic:spPr>
                     <a:xfrm>
                       <a:off x="0" y="0"/>
-                      <a:ext cx="1743075" cy="1152525"/>
+                      <a:ext cx="1962150" cy="733425"/>
                     </a:xfrm>
                     <a:prstGeom prst="rect">
                       <a:avLst/>
@@ -3461,20 +3441,22 @@
           <w:noProof/>
         </w:rPr>
         <w:drawing>
-          <wp:inline distT="0" distB="0" distL="0" distR="0" wp14:anchorId="476B0ACF" wp14:editId="708A8947">
-            <wp:extent cx="2981325" cy="657225"/>
-            <wp:effectExtent l="0" t="0" r="0" b="0"/>
-            <wp:docPr id="7633" name="Picture 7633"/>
-            <wp:cNvGraphicFramePr/>
+          <wp:inline distT="0" distB="0" distL="0" distR="0" wp14:anchorId="40CF7FC4" wp14:editId="73656854">
+            <wp:extent cx="3019425" cy="495300"/>
+            <wp:effectExtent l="0" t="0" r="9525" b="0"/>
+            <wp:docPr id="10" name="Imagem 10"/>
+            <wp:cNvGraphicFramePr>
+              <a:graphicFrameLocks xmlns:a="http://schemas.openxmlformats.org/drawingml/2006/main" noChangeAspect="1"/>
+            </wp:cNvGraphicFramePr>
             <a:graphic xmlns:a="http://schemas.openxmlformats.org/drawingml/2006/main">
               <a:graphicData uri="http://schemas.openxmlformats.org/drawingml/2006/picture">
                 <pic:pic xmlns:pic="http://schemas.openxmlformats.org/drawingml/2006/picture">
                   <pic:nvPicPr>
-                    <pic:cNvPr id="7633" name="Picture 7633"/>
+                    <pic:cNvPr id="1" name=""/>
                     <pic:cNvPicPr/>
                   </pic:nvPicPr>
                   <pic:blipFill>
-                    <a:blip r:embed="rId30"/>
+                    <a:blip r:embed="rId28"/>
                     <a:stretch>
                       <a:fillRect/>
                     </a:stretch>
@@ -3482,7 +3464,7 @@
                   <pic:spPr>
                     <a:xfrm>
                       <a:off x="0" y="0"/>
-                      <a:ext cx="2981325" cy="657225"/>
+                      <a:ext cx="3019425" cy="495300"/>
                     </a:xfrm>
                     <a:prstGeom prst="rect">
                       <a:avLst/>
@@ -3518,6 +3500,7 @@
         <w:rPr>
           <w:noProof/>
         </w:rPr>
+        <w:lastRenderedPageBreak/>
         <w:drawing>
           <wp:inline distT="0" distB="0" distL="0" distR="0" wp14:anchorId="0DC16015" wp14:editId="4E8FBFB3">
             <wp:extent cx="4437380" cy="3257169"/>
@@ -3532,7 +3515,7 @@
                     <pic:cNvPicPr/>
                   </pic:nvPicPr>
                   <pic:blipFill>
-                    <a:blip r:embed="rId31"/>
+                    <a:blip r:embed="rId29"/>
                     <a:stretch>
                       <a:fillRect/>
                     </a:stretch>
@@ -3566,7 +3549,6 @@
         <w:rPr>
           <w:noProof/>
         </w:rPr>
-        <w:lastRenderedPageBreak/>
         <w:drawing>
           <wp:inline distT="0" distB="0" distL="0" distR="0" wp14:anchorId="7BBA0719" wp14:editId="2AAF3874">
             <wp:extent cx="4523613" cy="3371850"/>
@@ -3581,7 +3563,7 @@
                     <pic:cNvPicPr/>
                   </pic:nvPicPr>
                   <pic:blipFill>
-                    <a:blip r:embed="rId32"/>
+                    <a:blip r:embed="rId30"/>
                     <a:stretch>
                       <a:fillRect/>
                     </a:stretch>
@@ -3695,7 +3677,7 @@
                     <pic:cNvPicPr/>
                   </pic:nvPicPr>
                   <pic:blipFill>
-                    <a:blip r:embed="rId33"/>
+                    <a:blip r:embed="rId31"/>
                     <a:stretch>
                       <a:fillRect/>
                     </a:stretch>
@@ -3818,7 +3800,7 @@
                     <pic:cNvPicPr/>
                   </pic:nvPicPr>
                   <pic:blipFill>
-                    <a:blip r:embed="rId34"/>
+                    <a:blip r:embed="rId32"/>
                     <a:stretch>
                       <a:fillRect/>
                     </a:stretch>
@@ -3881,7 +3863,7 @@
                     <pic:cNvPicPr/>
                   </pic:nvPicPr>
                   <pic:blipFill>
-                    <a:blip r:embed="rId35"/>
+                    <a:blip r:embed="rId33"/>
                     <a:stretch>
                       <a:fillRect/>
                     </a:stretch>
@@ -4016,7 +3998,7 @@
                     <pic:cNvPicPr/>
                   </pic:nvPicPr>
                   <pic:blipFill>
-                    <a:blip r:embed="rId36"/>
+                    <a:blip r:embed="rId34"/>
                     <a:stretch>
                       <a:fillRect/>
                     </a:stretch>
@@ -4081,7 +4063,7 @@
                     <pic:cNvPicPr/>
                   </pic:nvPicPr>
                   <pic:blipFill>
-                    <a:blip r:embed="rId37"/>
+                    <a:blip r:embed="rId35"/>
                     <a:stretch>
                       <a:fillRect/>
                     </a:stretch>
@@ -4171,7 +4153,7 @@
                     <pic:cNvPicPr/>
                   </pic:nvPicPr>
                   <pic:blipFill>
-                    <a:blip r:embed="rId38"/>
+                    <a:blip r:embed="rId36"/>
                     <a:stretch>
                       <a:fillRect/>
                     </a:stretch>
@@ -4401,7 +4383,7 @@
                     <pic:cNvPicPr/>
                   </pic:nvPicPr>
                   <pic:blipFill>
-                    <a:blip r:embed="rId39"/>
+                    <a:blip r:embed="rId37"/>
                     <a:stretch>
                       <a:fillRect/>
                     </a:stretch>
@@ -4477,7 +4459,7 @@
                     <pic:cNvPicPr/>
                   </pic:nvPicPr>
                   <pic:blipFill>
-                    <a:blip r:embed="rId40"/>
+                    <a:blip r:embed="rId38"/>
                     <a:stretch>
                       <a:fillRect/>
                     </a:stretch>
@@ -4549,7 +4531,7 @@
                     <pic:cNvPicPr/>
                   </pic:nvPicPr>
                   <pic:blipFill>
-                    <a:blip r:embed="rId41"/>
+                    <a:blip r:embed="rId39"/>
                     <a:stretch>
                       <a:fillRect/>
                     </a:stretch>
@@ -4627,7 +4609,7 @@
                     <pic:cNvPicPr/>
                   </pic:nvPicPr>
                   <pic:blipFill>
-                    <a:blip r:embed="rId42"/>
+                    <a:blip r:embed="rId40"/>
                     <a:stretch>
                       <a:fillRect/>
                     </a:stretch>
@@ -4708,7 +4690,7 @@
                     <pic:cNvPicPr/>
                   </pic:nvPicPr>
                   <pic:blipFill>
-                    <a:blip r:embed="rId43"/>
+                    <a:blip r:embed="rId41"/>
                     <a:stretch>
                       <a:fillRect/>
                     </a:stretch>
@@ -4813,7 +4795,7 @@
                     <pic:cNvPicPr/>
                   </pic:nvPicPr>
                   <pic:blipFill>
-                    <a:blip r:embed="rId44"/>
+                    <a:blip r:embed="rId42"/>
                     <a:stretch>
                       <a:fillRect/>
                     </a:stretch>
@@ -4877,7 +4859,7 @@
                     <pic:cNvPicPr/>
                   </pic:nvPicPr>
                   <pic:blipFill>
-                    <a:blip r:embed="rId45"/>
+                    <a:blip r:embed="rId43"/>
                     <a:stretch>
                       <a:fillRect/>
                     </a:stretch>
@@ -4942,7 +4924,7 @@
                     <pic:cNvPicPr/>
                   </pic:nvPicPr>
                   <pic:blipFill>
-                    <a:blip r:embed="rId46"/>
+                    <a:blip r:embed="rId44"/>
                     <a:stretch>
                       <a:fillRect/>
                     </a:stretch>
@@ -5022,7 +5004,7 @@
                     <pic:cNvPicPr/>
                   </pic:nvPicPr>
                   <pic:blipFill>
-                    <a:blip r:embed="rId47"/>
+                    <a:blip r:embed="rId45"/>
                     <a:stretch>
                       <a:fillRect/>
                     </a:stretch>
@@ -5070,7 +5052,7 @@
                     <pic:cNvPicPr/>
                   </pic:nvPicPr>
                   <pic:blipFill>
-                    <a:blip r:embed="rId48"/>
+                    <a:blip r:embed="rId46"/>
                     <a:stretch>
                       <a:fillRect/>
                     </a:stretch>
@@ -5135,7 +5117,7 @@
                     <pic:cNvPicPr/>
                   </pic:nvPicPr>
                   <pic:blipFill>
-                    <a:blip r:embed="rId49"/>
+                    <a:blip r:embed="rId47"/>
                     <a:stretch>
                       <a:fillRect/>
                     </a:stretch>
@@ -5185,7 +5167,7 @@
                     <pic:cNvPicPr/>
                   </pic:nvPicPr>
                   <pic:blipFill>
-                    <a:blip r:embed="rId50"/>
+                    <a:blip r:embed="rId48"/>
                     <a:stretch>
                       <a:fillRect/>
                     </a:stretch>
@@ -5278,7 +5260,7 @@
                     <pic:cNvPicPr/>
                   </pic:nvPicPr>
                   <pic:blipFill>
-                    <a:blip r:embed="rId51"/>
+                    <a:blip r:embed="rId49"/>
                     <a:stretch>
                       <a:fillRect/>
                     </a:stretch>
@@ -5448,10 +5430,10 @@
           <w:noProof/>
         </w:rPr>
         <w:drawing>
-          <wp:inline distT="0" distB="0" distL="0" distR="0" wp14:anchorId="60D135DB" wp14:editId="5DE40EEF">
-            <wp:extent cx="2080260" cy="1790700"/>
-            <wp:effectExtent l="0" t="0" r="0" b="0"/>
-            <wp:docPr id="2" name="Imagem 2"/>
+          <wp:inline distT="0" distB="0" distL="0" distR="0" wp14:anchorId="38BB4CF4" wp14:editId="0483F2ED">
+            <wp:extent cx="3267075" cy="2609850"/>
+            <wp:effectExtent l="0" t="0" r="9525" b="0"/>
+            <wp:docPr id="11" name="Imagem 11"/>
             <wp:cNvGraphicFramePr>
               <a:graphicFrameLocks xmlns:a="http://schemas.openxmlformats.org/drawingml/2006/main" noChangeAspect="1"/>
             </wp:cNvGraphicFramePr>
@@ -5459,36 +5441,23 @@
               <a:graphicData uri="http://schemas.openxmlformats.org/drawingml/2006/picture">
                 <pic:pic xmlns:pic="http://schemas.openxmlformats.org/drawingml/2006/picture">
                   <pic:nvPicPr>
-                    <pic:cNvPr id="0" name="Picture 1"/>
-                    <pic:cNvPicPr>
-                      <a:picLocks noChangeAspect="1" noChangeArrowheads="1"/>
-                    </pic:cNvPicPr>
+                    <pic:cNvPr id="1" name=""/>
+                    <pic:cNvPicPr/>
                   </pic:nvPicPr>
                   <pic:blipFill>
-                    <a:blip r:embed="rId52">
-                      <a:extLst>
-                        <a:ext uri="{28A0092B-C50C-407E-A947-70E740481C1C}">
-                          <a14:useLocalDpi xmlns:a14="http://schemas.microsoft.com/office/drawing/2010/main" val="0"/>
-                        </a:ext>
-                      </a:extLst>
-                    </a:blip>
-                    <a:srcRect/>
+                    <a:blip r:embed="rId50"/>
                     <a:stretch>
                       <a:fillRect/>
                     </a:stretch>
                   </pic:blipFill>
-                  <pic:spPr bwMode="auto">
+                  <pic:spPr>
                     <a:xfrm>
                       <a:off x="0" y="0"/>
-                      <a:ext cx="2080260" cy="1790700"/>
+                      <a:ext cx="3267075" cy="2609850"/>
                     </a:xfrm>
                     <a:prstGeom prst="rect">
                       <a:avLst/>
                     </a:prstGeom>
-                    <a:noFill/>
-                    <a:ln>
-                      <a:noFill/>
-                    </a:ln>
                   </pic:spPr>
                 </pic:pic>
               </a:graphicData>
@@ -5541,10 +5510,10 @@
           <w:noProof/>
         </w:rPr>
         <w:drawing>
-          <wp:inline distT="0" distB="0" distL="0" distR="0" wp14:anchorId="220530AB" wp14:editId="6C179ECC">
-            <wp:extent cx="2331720" cy="510540"/>
-            <wp:effectExtent l="0" t="0" r="0" b="3810"/>
-            <wp:docPr id="3" name="Imagem 3"/>
+          <wp:inline distT="0" distB="0" distL="0" distR="0" wp14:anchorId="3DE00EA7" wp14:editId="579EF5C2">
+            <wp:extent cx="3752850" cy="723900"/>
+            <wp:effectExtent l="0" t="0" r="0" b="0"/>
+            <wp:docPr id="12" name="Imagem 12"/>
             <wp:cNvGraphicFramePr>
               <a:graphicFrameLocks xmlns:a="http://schemas.openxmlformats.org/drawingml/2006/main" noChangeAspect="1"/>
             </wp:cNvGraphicFramePr>
@@ -5552,36 +5521,23 @@
               <a:graphicData uri="http://schemas.openxmlformats.org/drawingml/2006/picture">
                 <pic:pic xmlns:pic="http://schemas.openxmlformats.org/drawingml/2006/picture">
                   <pic:nvPicPr>
-                    <pic:cNvPr id="0" name="Picture 3"/>
-                    <pic:cNvPicPr>
-                      <a:picLocks noChangeAspect="1" noChangeArrowheads="1"/>
-                    </pic:cNvPicPr>
+                    <pic:cNvPr id="1" name=""/>
+                    <pic:cNvPicPr/>
                   </pic:nvPicPr>
                   <pic:blipFill>
-                    <a:blip r:embed="rId53">
-                      <a:extLst>
-                        <a:ext uri="{28A0092B-C50C-407E-A947-70E740481C1C}">
-                          <a14:useLocalDpi xmlns:a14="http://schemas.microsoft.com/office/drawing/2010/main" val="0"/>
-                        </a:ext>
-                      </a:extLst>
-                    </a:blip>
-                    <a:srcRect/>
+                    <a:blip r:embed="rId51"/>
                     <a:stretch>
                       <a:fillRect/>
                     </a:stretch>
                   </pic:blipFill>
-                  <pic:spPr bwMode="auto">
+                  <pic:spPr>
                     <a:xfrm>
                       <a:off x="0" y="0"/>
-                      <a:ext cx="2331720" cy="510540"/>
+                      <a:ext cx="3752850" cy="723900"/>
                     </a:xfrm>
                     <a:prstGeom prst="rect">
                       <a:avLst/>
                     </a:prstGeom>
-                    <a:noFill/>
-                    <a:ln>
-                      <a:noFill/>
-                    </a:ln>
                   </pic:spPr>
                 </pic:pic>
               </a:graphicData>
@@ -5633,10 +5589,10 @@
           <w:noProof/>
         </w:rPr>
         <w:drawing>
-          <wp:inline distT="0" distB="0" distL="0" distR="0" wp14:anchorId="27053AC1" wp14:editId="5C8C83A3">
-            <wp:extent cx="2583180" cy="342900"/>
-            <wp:effectExtent l="0" t="0" r="7620" b="0"/>
-            <wp:docPr id="4" name="Imagem 4"/>
+          <wp:inline distT="0" distB="0" distL="0" distR="0" wp14:anchorId="1EB52457" wp14:editId="263FD248">
+            <wp:extent cx="4114800" cy="514350"/>
+            <wp:effectExtent l="0" t="0" r="0" b="0"/>
+            <wp:docPr id="13" name="Imagem 13"/>
             <wp:cNvGraphicFramePr>
               <a:graphicFrameLocks xmlns:a="http://schemas.openxmlformats.org/drawingml/2006/main" noChangeAspect="1"/>
             </wp:cNvGraphicFramePr>
@@ -5644,36 +5600,23 @@
               <a:graphicData uri="http://schemas.openxmlformats.org/drawingml/2006/picture">
                 <pic:pic xmlns:pic="http://schemas.openxmlformats.org/drawingml/2006/picture">
                   <pic:nvPicPr>
-                    <pic:cNvPr id="0" name="Picture 5"/>
-                    <pic:cNvPicPr>
-                      <a:picLocks noChangeAspect="1" noChangeArrowheads="1"/>
-                    </pic:cNvPicPr>
+                    <pic:cNvPr id="1" name=""/>
+                    <pic:cNvPicPr/>
                   </pic:nvPicPr>
                   <pic:blipFill>
-                    <a:blip r:embed="rId54">
-                      <a:extLst>
-                        <a:ext uri="{28A0092B-C50C-407E-A947-70E740481C1C}">
-                          <a14:useLocalDpi xmlns:a14="http://schemas.microsoft.com/office/drawing/2010/main" val="0"/>
-                        </a:ext>
-                      </a:extLst>
-                    </a:blip>
-                    <a:srcRect/>
+                    <a:blip r:embed="rId52"/>
                     <a:stretch>
                       <a:fillRect/>
                     </a:stretch>
                   </pic:blipFill>
-                  <pic:spPr bwMode="auto">
+                  <pic:spPr>
                     <a:xfrm>
                       <a:off x="0" y="0"/>
-                      <a:ext cx="2583180" cy="342900"/>
+                      <a:ext cx="4114800" cy="514350"/>
                     </a:xfrm>
                     <a:prstGeom prst="rect">
                       <a:avLst/>
                     </a:prstGeom>
-                    <a:noFill/>
-                    <a:ln>
-                      <a:noFill/>
-                    </a:ln>
                   </pic:spPr>
                 </pic:pic>
               </a:graphicData>
@@ -5773,7 +5716,7 @@
                           <pic:cNvPicPr/>
                         </pic:nvPicPr>
                         <pic:blipFill>
-                          <a:blip r:embed="rId55"/>
+                          <a:blip r:embed="rId53"/>
                           <a:stretch>
                             <a:fillRect/>
                           </a:stretch>
@@ -5794,7 +5737,7 @@
                           <pic:cNvPicPr/>
                         </pic:nvPicPr>
                         <pic:blipFill>
-                          <a:blip r:embed="rId56"/>
+                          <a:blip r:embed="rId54"/>
                           <a:stretch>
                             <a:fillRect/>
                           </a:stretch>
@@ -5817,8 +5760,8 @@
           </mc:Choice>
           <mc:Fallback>
             <w:pict>
-              <v:group w14:anchorId="477A36B9" id="Group 82883" o:spid="_x0000_s1033" style="width:206pt;height:312.85pt;mso-position-horizontal-relative:char;mso-position-vertical-relative:line" coordsize="26162,39730" o:gfxdata="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">
-                <v:rect id="Rectangle 8328" o:spid="_x0000_s1034" style="position:absolute;left:23181;top:17050;width:507;height:2244;visibility:visible;mso-wrap-style:square;v-text-anchor:top" o:gfxdata="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" filled="f" stroked="f">
+              <v:group w14:anchorId="477A36B9" id="Group 82883" o:spid="_x0000_s1032" style="width:206pt;height:312.85pt;mso-position-horizontal-relative:char;mso-position-vertical-relative:line" coordsize="26162,39730" o:gfxdata="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">
+                <v:rect id="Rectangle 8328" o:spid="_x0000_s1033" style="position:absolute;left:23181;top:17050;width:507;height:2244;visibility:visible;mso-wrap-style:square;v-text-anchor:top" o:gfxdata="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" filled="f" stroked="f">
                   <v:textbox inset="0,0,0,0">
                     <w:txbxContent>
                       <w:p>
@@ -5834,11 +5777,11 @@
                     </w:txbxContent>
                   </v:textbox>
                 </v:rect>
-                <v:shape id="Picture 8380" o:spid="_x0000_s1035" type="#_x0000_t75" style="position:absolute;left:2984;width:20155;height:18378;visibility:visible;mso-wrap-style:square" o:gfxdata="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">
-                  <v:imagedata r:id="rId57" o:title=""/>
+                <v:shape id="Picture 8380" o:spid="_x0000_s1034" type="#_x0000_t75" style="position:absolute;left:2984;width:20155;height:18378;visibility:visible;mso-wrap-style:square" o:gfxdata="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">
+                  <v:imagedata r:id="rId55" o:title=""/>
                 </v:shape>
-                <v:shape id="Picture 8382" o:spid="_x0000_s1036" type="#_x0000_t75" style="position:absolute;top:19537;width:26162;height:20193;visibility:visible;mso-wrap-style:square" o:gfxdata="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">
-                  <v:imagedata r:id="rId58" o:title=""/>
+                <v:shape id="Picture 8382" o:spid="_x0000_s1035" type="#_x0000_t75" style="position:absolute;top:19537;width:26162;height:20193;visibility:visible;mso-wrap-style:square" o:gfxdata="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">
+                  <v:imagedata r:id="rId56" o:title=""/>
                 </v:shape>
                 <w10:anchorlock/>
               </v:group>
@@ -5910,7 +5853,7 @@
                     <pic:cNvPicPr/>
                   </pic:nvPicPr>
                   <pic:blipFill>
-                    <a:blip r:embed="rId59"/>
+                    <a:blip r:embed="rId57"/>
                     <a:stretch>
                       <a:fillRect/>
                     </a:stretch>
@@ -6014,7 +5957,7 @@
                           <pic:cNvPicPr/>
                         </pic:nvPicPr>
                         <pic:blipFill>
-                          <a:blip r:embed="rId60"/>
+                          <a:blip r:embed="rId58"/>
                           <a:stretch>
                             <a:fillRect/>
                           </a:stretch>
@@ -6035,7 +5978,7 @@
                           <pic:cNvPicPr/>
                         </pic:nvPicPr>
                         <pic:blipFill>
-                          <a:blip r:embed="rId61"/>
+                          <a:blip r:embed="rId59"/>
                           <a:stretch>
                             <a:fillRect/>
                           </a:stretch>
@@ -6058,8 +6001,8 @@
           </mc:Choice>
           <mc:Fallback>
             <w:pict>
-              <v:group w14:anchorId="41A61A9B" id="Group 82233" o:spid="_x0000_s1037" style="width:393.75pt;height:441.1pt;mso-position-horizontal-relative:char;mso-position-vertical-relative:line" coordsize="50006,56018" o:gfxdata="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">
-                <v:rect id="Rectangle 8385" o:spid="_x0000_s1038" style="position:absolute;left:49330;top:23211;width:507;height:2244;visibility:visible;mso-wrap-style:square;v-text-anchor:top" o:gfxdata="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" filled="f" stroked="f">
+              <v:group w14:anchorId="41A61A9B" id="Group 82233" o:spid="_x0000_s1036" style="width:393.75pt;height:441.1pt;mso-position-horizontal-relative:char;mso-position-vertical-relative:line" coordsize="50006,56018" o:gfxdata="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">
+                <v:rect id="Rectangle 8385" o:spid="_x0000_s1037" style="position:absolute;left:49330;top:23211;width:507;height:2244;visibility:visible;mso-wrap-style:square;v-text-anchor:top" o:gfxdata="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" filled="f" stroked="f">
                   <v:textbox inset="0,0,0,0">
                     <w:txbxContent>
                       <w:p>
@@ -6075,11 +6018,11 @@
                     </w:txbxContent>
                   </v:textbox>
                 </v:rect>
-                <v:shape id="Picture 8403" o:spid="_x0000_s1039" type="#_x0000_t75" style="position:absolute;left:759;width:48577;height:24479;visibility:visible;mso-wrap-style:square" o:gfxdata="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">
-                  <v:imagedata r:id="rId62" o:title=""/>
+                <v:shape id="Picture 8403" o:spid="_x0000_s1038" type="#_x0000_t75" style="position:absolute;left:759;width:48577;height:24479;visibility:visible;mso-wrap-style:square" o:gfxdata="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">
+                  <v:imagedata r:id="rId60" o:title=""/>
                 </v:shape>
-                <v:shape id="Picture 8405" o:spid="_x0000_s1040" type="#_x0000_t75" style="position:absolute;top:25728;width:50006;height:30290;visibility:visible;mso-wrap-style:square" o:gfxdata="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">
-                  <v:imagedata r:id="rId63" o:title=""/>
+                <v:shape id="Picture 8405" o:spid="_x0000_s1039" type="#_x0000_t75" style="position:absolute;top:25728;width:50006;height:30290;visibility:visible;mso-wrap-style:square" o:gfxdata="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">
+                  <v:imagedata r:id="rId61" o:title=""/>
                 </v:shape>
                 <w10:anchorlock/>
               </v:group>
@@ -6146,7 +6089,7 @@
                     <pic:cNvPicPr/>
                   </pic:nvPicPr>
                   <pic:blipFill>
-                    <a:blip r:embed="rId64"/>
+                    <a:blip r:embed="rId62"/>
                     <a:stretch>
                       <a:fillRect/>
                     </a:stretch>
@@ -6210,7 +6153,7 @@
                     <pic:cNvPicPr/>
                   </pic:nvPicPr>
                   <pic:blipFill>
-                    <a:blip r:embed="rId65"/>
+                    <a:blip r:embed="rId63"/>
                     <a:stretch>
                       <a:fillRect/>
                     </a:stretch>
@@ -6259,7 +6202,7 @@
                     <pic:cNvPicPr/>
                   </pic:nvPicPr>
                   <pic:blipFill>
-                    <a:blip r:embed="rId66"/>
+                    <a:blip r:embed="rId64"/>
                     <a:stretch>
                       <a:fillRect/>
                     </a:stretch>
@@ -6340,7 +6283,7 @@
                     <pic:cNvPicPr/>
                   </pic:nvPicPr>
                   <pic:blipFill>
-                    <a:blip r:embed="rId67"/>
+                    <a:blip r:embed="rId65"/>
                     <a:stretch>
                       <a:fillRect/>
                     </a:stretch>
@@ -6422,7 +6365,7 @@
                     <pic:cNvPicPr/>
                   </pic:nvPicPr>
                   <pic:blipFill>
-                    <a:blip r:embed="rId68"/>
+                    <a:blip r:embed="rId66"/>
                     <a:stretch>
                       <a:fillRect/>
                     </a:stretch>
@@ -6456,13 +6399,7 @@
         <w:ind w:left="-15" w:right="399" w:firstLine="0"/>
       </w:pPr>
       <w:r>
-        <w:t>Logo, pode-se constatar uma diferença entre as proporções de 0</w:t>
-      </w:r>
-      <w:r>
-        <w:t>,0108</w:t>
-      </w:r>
-      <w:r>
-        <w:t xml:space="preserve">, um valor pequeno comprovando também assim a eficácia do algoritmo. Nota-se também que o </w:t>
+        <w:t xml:space="preserve">Logo, pode-se constatar uma diferença entre as proporções de 0,0108, um valor pequeno comprovando também assim a eficácia do algoritmo. Nota-se também que o </w:t>
       </w:r>
       <w:proofErr w:type="spellStart"/>
       <w:r>

</xml_diff>